<commit_message>
split in correlative letters
</commit_message>
<xml_diff>
--- a/Kardexs/K42306.docx
+++ b/Kardexs/K42306.docx
@@ -1,6 +1,6 @@
 
 <file path=word/document.xml><?xml version="1.0" encoding="utf-8"?>
-<w:document xmlns:wpc="http://schemas.microsoft.com/office/word/2010/wordprocessingCanvas" xmlns:mc="http://schemas.openxmlformats.org/markup-compatibility/2006" xmlns:o="urn:schemas-microsoft-com:office:office" xmlns:r="http://schemas.openxmlformats.org/officeDocument/2006/relationships" xmlns:m="http://schemas.openxmlformats.org/officeDocument/2006/math" xmlns:v="urn:schemas-microsoft-com:vml" xmlns:wp14="http://schemas.microsoft.com/office/word/2010/wordprocessingDrawing" xmlns:wp="http://schemas.openxmlformats.org/drawingml/2006/wordprocessingDrawing" xmlns:w10="urn:schemas-microsoft-com:office:word" xmlns:w="http://schemas.openxmlformats.org/wordprocessingml/2006/main" xmlns:w14="http://schemas.microsoft.com/office/word/2010/wordml" xmlns:wpg="http://schemas.microsoft.com/office/word/2010/wordprocessingGroup" xmlns:wpi="http://schemas.microsoft.com/office/word/2010/wordprocessingInk" xmlns:wne="http://schemas.microsoft.com/office/word/2006/wordml" xmlns:wps="http://schemas.microsoft.com/office/word/2010/wordprocessingShape" mc:Ignorable="w14 wp14">
+<w:document xmlns:wpc="http://schemas.microsoft.com/office/word/2010/wordprocessingCanvas" xmlns:cx="http://schemas.microsoft.com/office/drawing/2014/chartex" xmlns:cx1="http://schemas.microsoft.com/office/drawing/2015/9/8/chartex" xmlns:cx2="http://schemas.microsoft.com/office/drawing/2015/10/21/chartex" xmlns:cx3="http://schemas.microsoft.com/office/drawing/2016/5/9/chartex" xmlns:cx4="http://schemas.microsoft.com/office/drawing/2016/5/10/chartex" xmlns:cx5="http://schemas.microsoft.com/office/drawing/2016/5/11/chartex" xmlns:cx6="http://schemas.microsoft.com/office/drawing/2016/5/12/chartex" xmlns:cx7="http://schemas.microsoft.com/office/drawing/2016/5/13/chartex" xmlns:cx8="http://schemas.microsoft.com/office/drawing/2016/5/14/chartex" xmlns:mc="http://schemas.openxmlformats.org/markup-compatibility/2006" xmlns:aink="http://schemas.microsoft.com/office/drawing/2016/ink" xmlns:am3d="http://schemas.microsoft.com/office/drawing/2017/model3d" xmlns:o="urn:schemas-microsoft-com:office:office" xmlns:oel="http://schemas.microsoft.com/office/2019/extlst" xmlns:r="http://schemas.openxmlformats.org/officeDocument/2006/relationships" xmlns:m="http://schemas.openxmlformats.org/officeDocument/2006/math" xmlns:v="urn:schemas-microsoft-com:vml" xmlns:wp14="http://schemas.microsoft.com/office/word/2010/wordprocessingDrawing" xmlns:wp="http://schemas.openxmlformats.org/drawingml/2006/wordprocessingDrawing" xmlns:w10="urn:schemas-microsoft-com:office:word" xmlns:w="http://schemas.openxmlformats.org/wordprocessingml/2006/main" xmlns:w14="http://schemas.microsoft.com/office/word/2010/wordml" xmlns:w15="http://schemas.microsoft.com/office/word/2012/wordml" xmlns:w16cex="http://schemas.microsoft.com/office/word/2018/wordml/cex" xmlns:w16cid="http://schemas.microsoft.com/office/word/2016/wordml/cid" xmlns:w16="http://schemas.microsoft.com/office/word/2018/wordml" xmlns:w16sdtdh="http://schemas.microsoft.com/office/word/2020/wordml/sdtdatahash" xmlns:w16se="http://schemas.microsoft.com/office/word/2015/wordml/symex" xmlns:wpg="http://schemas.microsoft.com/office/word/2010/wordprocessingGroup" xmlns:wpi="http://schemas.microsoft.com/office/word/2010/wordprocessingInk" xmlns:wne="http://schemas.microsoft.com/office/word/2006/wordml" xmlns:wps="http://schemas.microsoft.com/office/word/2010/wordprocessingShape" mc:Ignorable="w14 w15 w16se w16cid w16 w16cex w16sdtdh wp14">
   <w:body>
     <w:p>
       <w:pPr>
@@ -18,8 +18,6 @@
           <w:szCs w:val="20"/>
         </w:rPr>
       </w:pPr>
-      <w:bookmarkStart w:id="0" w:name="_GoBack"/>
-      <w:bookmarkEnd w:id="0"/>
       <w:r>
         <w:rPr>
           <w:rFonts w:ascii="Verdana" w:hAnsi="Verdana" w:cs="Arial"/>
@@ -225,8 +223,8 @@
         </w:rPr>
         <w:tab/>
       </w:r>
-      <w:bookmarkStart w:id="1" w:name="KARDEX"/>
-      <w:bookmarkEnd w:id="1"/>
+      <w:bookmarkStart w:id="0" w:name="KARDEX"/>
+      <w:bookmarkEnd w:id="0"/>
     </w:p>
     <w:p>
       <w:pPr>
@@ -333,8 +331,8 @@
           <w:u w:val="none"/>
         </w:rPr>
       </w:pPr>
-      <w:bookmarkStart w:id="2" w:name="PARTICIPANTE1"/>
-      <w:bookmarkEnd w:id="2"/>
+      <w:bookmarkStart w:id="1" w:name="PARTICIPANTE1"/>
+      <w:bookmarkEnd w:id="1"/>
       <w:r>
         <w:rPr>
           <w:rFonts w:ascii="Arial Narrow" w:hAnsi="Arial Narrow" w:cs="Times New Roman"/>
@@ -396,8 +394,8 @@
           <w:u w:val="none"/>
         </w:rPr>
       </w:pPr>
-      <w:bookmarkStart w:id="3" w:name="PARTICIPANTE2"/>
-      <w:bookmarkEnd w:id="3"/>
+      <w:bookmarkStart w:id="2" w:name="PARTICIPANTE2"/>
+      <w:bookmarkEnd w:id="2"/>
       <w:r>
         <w:rPr>
           <w:rFonts w:ascii="Arial Narrow" w:hAnsi="Arial Narrow" w:cs="Times New Roman"/>
@@ -522,84 +520,84 @@
         </w:rPr>
         <w:t xml:space="preserve">EN LA CIUDAD DE LIMA, DISTRITO DE SAN ISIDRO, </w:t>
       </w:r>
-      <w:bookmarkStart w:id="4" w:name="FECHA_INSTRUMENTO"/>
+      <w:bookmarkStart w:id="3" w:name="FECHA_INSTRUMENTO"/>
+      <w:bookmarkEnd w:id="3"/>
+      <w:r>
+        <w:rPr>
+          <w:rFonts w:ascii="Arial Narrow" w:hAnsi="Arial Narrow" w:cs="Arial"/>
+          <w:sz w:val="20"/>
+          <w:szCs w:val="20"/>
+        </w:rPr>
+        <w:t>AL PRIMER (01) DIA DEL MES DE SEPTIEMBRE DEL AÑO DOS MIL VEINTIDOS  (2022),</w:t>
+      </w:r>
+      <w:r>
+        <w:rPr>
+          <w:rFonts w:ascii="Arial Narrow" w:hAnsi="Arial Narrow"/>
+          <w:sz w:val="20"/>
+          <w:szCs w:val="20"/>
+        </w:rPr>
+        <w:t xml:space="preserve"> ANTE MI </w:t>
+      </w:r>
+      <w:r>
+        <w:rPr>
+          <w:rFonts w:ascii="Arial Narrow" w:hAnsi="Arial Narrow" w:cs="Arial"/>
+          <w:sz w:val="20"/>
+          <w:szCs w:val="20"/>
+        </w:rPr>
+        <w:t xml:space="preserve">FERMIN ANTONIO ROSALES SEPULVEDA, </w:t>
+      </w:r>
+      <w:r>
+        <w:rPr>
+          <w:rFonts w:ascii="Arial Narrow" w:hAnsi="Arial Narrow"/>
+          <w:sz w:val="20"/>
+          <w:szCs w:val="20"/>
+        </w:rPr>
+        <w:t xml:space="preserve"> </w:t>
+      </w:r>
+      <w:bookmarkStart w:id="4" w:name="__DdeLink__591_411635530"/>
+      <w:r>
+        <w:rPr>
+          <w:rFonts w:ascii="Arial Narrow" w:hAnsi="Arial Narrow"/>
+          <w:sz w:val="20"/>
+          <w:szCs w:val="20"/>
+        </w:rPr>
+        <w:t xml:space="preserve">ABOGADO NOTARIO </w:t>
+      </w:r>
+      <w:r>
+        <w:rPr>
+          <w:rFonts w:ascii="Arial Narrow" w:hAnsi="Arial Narrow" w:cs="Arial"/>
+          <w:sz w:val="20"/>
+          <w:szCs w:val="20"/>
+        </w:rPr>
+        <w:t xml:space="preserve">CON SEDE NOTARIAL EN </w:t>
+      </w:r>
+      <w:bookmarkStart w:id="5" w:name="__DdeLink__16178_1043819456"/>
+      <w:r>
+        <w:rPr>
+          <w:rFonts w:ascii="Arial Narrow" w:hAnsi="Arial Narrow" w:cs="Arial"/>
+          <w:sz w:val="20"/>
+          <w:szCs w:val="20"/>
+        </w:rPr>
+        <w:t>J</w:t>
+      </w:r>
+      <w:bookmarkEnd w:id="5"/>
+      <w:r>
+        <w:rPr>
+          <w:rFonts w:ascii="Arial Narrow" w:hAnsi="Arial Narrow" w:cs="Arial"/>
+          <w:sz w:val="20"/>
+          <w:szCs w:val="20"/>
+        </w:rPr>
+        <w:t xml:space="preserve">UAN DE ARONA Nº 707, </w:t>
+      </w:r>
+      <w:r>
+        <w:rPr>
+          <w:rFonts w:ascii="Arial Narrow" w:hAnsi="Arial Narrow"/>
+          <w:sz w:val="20"/>
+          <w:szCs w:val="20"/>
+        </w:rPr>
+        <w:t>DE ESTA CAPITAL, COMPARECEN</w:t>
+      </w:r>
       <w:bookmarkEnd w:id="4"/>
-      <w:r>
-        <w:rPr>
-          <w:rFonts w:ascii="Arial Narrow" w:hAnsi="Arial Narrow" w:cs="Arial"/>
-          <w:sz w:val="20"/>
-          <w:szCs w:val="20"/>
-        </w:rPr>
-        <w:t>AL PRIMER (01) DIA DEL MES DE SEPTIEMBRE DEL AÑO DOS MIL VEINTIDOS  (2022),</w:t>
-      </w:r>
-      <w:r>
-        <w:rPr>
-          <w:rFonts w:ascii="Arial Narrow" w:hAnsi="Arial Narrow"/>
-          <w:sz w:val="20"/>
-          <w:szCs w:val="20"/>
-        </w:rPr>
-        <w:t xml:space="preserve"> ANTE MI </w:t>
-      </w:r>
-      <w:r>
-        <w:rPr>
-          <w:rFonts w:ascii="Arial Narrow" w:hAnsi="Arial Narrow" w:cs="Arial"/>
-          <w:sz w:val="20"/>
-          <w:szCs w:val="20"/>
-        </w:rPr>
-        <w:t xml:space="preserve">FERMIN ANTONIO ROSALES SEPULVEDA, </w:t>
-      </w:r>
-      <w:r>
-        <w:rPr>
-          <w:rFonts w:ascii="Arial Narrow" w:hAnsi="Arial Narrow"/>
-          <w:sz w:val="20"/>
-          <w:szCs w:val="20"/>
-        </w:rPr>
-        <w:t xml:space="preserve"> </w:t>
-      </w:r>
-      <w:bookmarkStart w:id="5" w:name="__DdeLink__591_411635530"/>
-      <w:r>
-        <w:rPr>
-          <w:rFonts w:ascii="Arial Narrow" w:hAnsi="Arial Narrow"/>
-          <w:sz w:val="20"/>
-          <w:szCs w:val="20"/>
-        </w:rPr>
-        <w:t xml:space="preserve">ABOGADO NOTARIO </w:t>
-      </w:r>
-      <w:r>
-        <w:rPr>
-          <w:rFonts w:ascii="Arial Narrow" w:hAnsi="Arial Narrow" w:cs="Arial"/>
-          <w:sz w:val="20"/>
-          <w:szCs w:val="20"/>
-        </w:rPr>
-        <w:t xml:space="preserve">CON SEDE NOTARIAL EN </w:t>
-      </w:r>
-      <w:bookmarkStart w:id="6" w:name="__DdeLink__16178_1043819456"/>
-      <w:r>
-        <w:rPr>
-          <w:rFonts w:ascii="Arial Narrow" w:hAnsi="Arial Narrow" w:cs="Arial"/>
-          <w:sz w:val="20"/>
-          <w:szCs w:val="20"/>
-        </w:rPr>
-        <w:t>J</w:t>
-      </w:r>
-      <w:bookmarkEnd w:id="6"/>
-      <w:r>
-        <w:rPr>
-          <w:rFonts w:ascii="Arial Narrow" w:hAnsi="Arial Narrow" w:cs="Arial"/>
-          <w:sz w:val="20"/>
-          <w:szCs w:val="20"/>
-        </w:rPr>
-        <w:t xml:space="preserve">UAN DE ARONA Nº 707, </w:t>
-      </w:r>
-      <w:r>
-        <w:rPr>
-          <w:rFonts w:ascii="Arial Narrow" w:hAnsi="Arial Narrow"/>
-          <w:sz w:val="20"/>
-          <w:szCs w:val="20"/>
-        </w:rPr>
-        <w:t>DE ESTA CAPITAL, COMPARECEN</w:t>
-      </w:r>
-      <w:bookmarkEnd w:id="5"/>
       <w:r>
         <w:rPr>
           <w:rFonts w:ascii="Arial Narrow" w:hAnsi="Arial Narrow"/>
@@ -2193,7 +2191,27 @@
           <w:szCs w:val="20"/>
           <w:u w:val="single"/>
         </w:rPr>
-        <w:t>SÉPTIMO</w:t>
+        <w:t>S</w:t>
+      </w:r>
+      <w:r>
+        <w:rPr>
+          <w:rFonts w:ascii="Arial Narrow" w:hAnsi="Arial Narrow" w:cs="Arial"/>
+          <w:b/>
+          <w:sz w:val="20"/>
+          <w:szCs w:val="20"/>
+          <w:u w:val="single"/>
+        </w:rPr>
+        <w:t>EXT</w:t>
+      </w:r>
+      <w:r>
+        <w:rPr>
+          <w:rFonts w:ascii="Arial Narrow" w:hAnsi="Arial Narrow" w:cs="Arial"/>
+          <w:b/>
+          <w:sz w:val="20"/>
+          <w:szCs w:val="20"/>
+          <w:u w:val="single"/>
+        </w:rPr>
+        <w:t>O</w:t>
       </w:r>
       <w:r>
         <w:rPr>
@@ -2219,15 +2237,34 @@
           <w:sz w:val="20"/>
           <w:szCs w:val="20"/>
         </w:rPr>
-        <w:t>TRIBUTOS Y GASTOS.</w:t>
-      </w:r>
-      <w:r>
-        <w:rPr>
-          <w:rFonts w:ascii="Arial Narrow" w:hAnsi="Arial Narrow" w:cs="Arial"/>
-          <w:sz w:val="20"/>
-          <w:szCs w:val="20"/>
-        </w:rPr>
-        <w:t>=====================================================================</w:t>
+        <w:t xml:space="preserve">TRIBUTOS Y </w:t>
+      </w:r>
+      <w:proofErr w:type="gramStart"/>
+      <w:r>
+        <w:rPr>
+          <w:rFonts w:ascii="Arial Narrow" w:hAnsi="Arial Narrow" w:cs="Arial"/>
+          <w:b/>
+          <w:sz w:val="20"/>
+          <w:szCs w:val="20"/>
+        </w:rPr>
+        <w:t>GASTOS.</w:t>
+      </w:r>
+      <w:r>
+        <w:rPr>
+          <w:rFonts w:ascii="Arial Narrow" w:hAnsi="Arial Narrow" w:cs="Arial"/>
+          <w:sz w:val="20"/>
+          <w:szCs w:val="20"/>
+        </w:rPr>
+        <w:t>=</w:t>
+      </w:r>
+      <w:proofErr w:type="gramEnd"/>
+      <w:r>
+        <w:rPr>
+          <w:rFonts w:ascii="Arial Narrow" w:hAnsi="Arial Narrow" w:cs="Arial"/>
+          <w:sz w:val="20"/>
+          <w:szCs w:val="20"/>
+        </w:rPr>
+        <w:t>====================================================================</w:t>
       </w:r>
     </w:p>
     <w:p>
@@ -2494,6 +2531,7 @@
           <w:szCs w:val="20"/>
           <w:u w:val="single"/>
         </w:rPr>
+        <w:lastRenderedPageBreak/>
         <w:t>NOVENO</w:t>
       </w:r>
       <w:r>
@@ -2713,7 +2751,7 @@
           <w:lang w:val="es-PE" w:eastAsia="es-PE"/>
         </w:rPr>
         <w:drawing>
-          <wp:anchor distT="0" distB="0" distL="114300" distR="114300" simplePos="0" relativeHeight="251658240" behindDoc="0" locked="0" layoutInCell="1" allowOverlap="1" wp14:anchorId="148F0BCA" wp14:editId="4EC40199">
+          <wp:anchor distT="0" distB="0" distL="114300" distR="114300" simplePos="0" relativeHeight="251658240" behindDoc="0" locked="0" layoutInCell="1" allowOverlap="1" wp14:anchorId="5E7D87B4" wp14:editId="10CBF9F5">
             <wp:simplePos x="0" y="0"/>
             <wp:positionH relativeFrom="column">
               <wp:posOffset>73660</wp:posOffset>
@@ -2738,11 +2776,11 @@
                     </pic:cNvPicPr>
                   </pic:nvPicPr>
                   <pic:blipFill rotWithShape="1">
-                    <a:blip r:embed="rId6" cstate="print">
+                    <a:blip r:embed="rId5" cstate="print">
                       <a:extLst>
                         <a:ext uri="{BEBA8EAE-BF5A-486C-A8C5-ECC9F3942E4B}">
                           <a14:imgProps xmlns:a14="http://schemas.microsoft.com/office/drawing/2010/main">
-                            <a14:imgLayer r:embed="rId7">
+                            <a14:imgLayer r:embed="rId6">
                               <a14:imgEffect>
                                 <a14:sharpenSoften amount="25000"/>
                               </a14:imgEffect>
@@ -2958,7 +2996,7 @@
         <mc:AlternateContent>
           <mc:Choice Requires="wpg">
             <w:drawing>
-              <wp:anchor distT="0" distB="0" distL="114300" distR="114300" simplePos="0" relativeHeight="251659264" behindDoc="0" locked="0" layoutInCell="1" allowOverlap="1">
+              <wp:anchor distT="0" distB="0" distL="114300" distR="114300" simplePos="0" relativeHeight="251659264" behindDoc="0" locked="0" layoutInCell="1" allowOverlap="1" wp14:anchorId="7C40DF40" wp14:editId="5FC1A3BE">
                 <wp:simplePos x="0" y="0"/>
                 <wp:positionH relativeFrom="column">
                   <wp:posOffset>102870</wp:posOffset>
@@ -3024,7 +3062,7 @@
                           </pic:cNvPicPr>
                         </pic:nvPicPr>
                         <pic:blipFill>
-                          <a:blip r:embed="rId8">
+                          <a:blip r:embed="rId7">
                             <a:extLst>
                               <a:ext uri="{28A0092B-C50C-407E-A947-70E740481C1C}">
                                 <a14:useLocalDpi xmlns:a14="http://schemas.microsoft.com/office/drawing/2010/main" val="0"/>
@@ -3079,8 +3117,8 @@
           </mc:Choice>
           <mc:Fallback>
             <w:pict>
-              <v:group id="Grupo 6" o:spid="_x0000_s1026" style="position:absolute;margin-left:8.1pt;margin-top:9.95pt;width:450.8pt;height:265.45pt;z-index:251659264" coordorigin="2091,3093" coordsize="9016,5309" o:gfxdata="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">
-                <v:rect id="Rectangle 6" o:spid="_x0000_s1027" style="position:absolute;left:2091;top:3093;width:9016;height:5309;visibility:visible;mso-wrap-style:square;v-text-anchor:top" o:gfxdata="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"/>
+              <v:group w14:anchorId="38D9B60E" id="Grupo 6" o:spid="_x0000_s1026" style="position:absolute;margin-left:8.1pt;margin-top:9.95pt;width:450.8pt;height:265.45pt;z-index:251659264" coordorigin="2091,3093" coordsize="9016,5309" o:gfxdata="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